<commit_message>
Commit Git1 avant import sur Git2
</commit_message>
<xml_diff>
--- a/GIT.docx
+++ b/GIT.docx
@@ -48,48 +48,60 @@
       <w:r>
         <w:t xml:space="preserve"> </w:t>
       </w:r>
+    </w:p>
+    <w:p>
+      <w:r>
+        <w:t xml:space="preserve">Echange des version : permet que si un des </w:t>
+      </w:r>
+      <w:proofErr w:type="gramStart"/>
+      <w:r>
+        <w:t>collaborateur</w:t>
+      </w:r>
+      <w:proofErr w:type="gramEnd"/>
+      <w:r>
+        <w:t xml:space="preserve"> a perdu les donnée, on peut les récupérer grâce </w:t>
+      </w:r>
+      <w:proofErr w:type="spellStart"/>
+      <w:r>
+        <w:t>a</w:t>
+      </w:r>
+      <w:proofErr w:type="spellEnd"/>
+      <w:r>
+        <w:t xml:space="preserve"> la base de donnée de </w:t>
+      </w:r>
+      <w:proofErr w:type="spellStart"/>
+      <w:r>
+        <w:t>sont</w:t>
+      </w:r>
+      <w:proofErr w:type="spellEnd"/>
+      <w:r>
+        <w:t xml:space="preserve"> </w:t>
+      </w:r>
+      <w:proofErr w:type="spellStart"/>
+      <w:r>
+        <w:t>colègue</w:t>
+      </w:r>
+      <w:proofErr w:type="spellEnd"/>
+      <w:r>
+        <w:t>.</w:t>
+      </w:r>
+    </w:p>
+    <w:p/>
+    <w:p>
+      <w:r>
+        <w:t xml:space="preserve">AIDE : $ </w:t>
+      </w:r>
+      <w:proofErr w:type="spellStart"/>
+      <w:r>
+        <w:t>pwd</w:t>
+      </w:r>
+      <w:proofErr w:type="spellEnd"/>
+      <w:r>
+        <w:t xml:space="preserve">   (chemin </w:t>
+      </w:r>
       <w:bookmarkStart w:id="0" w:name="_GoBack"/>
       <w:bookmarkEnd w:id="0"/>
     </w:p>
-    <w:p>
-      <w:r>
-        <w:t xml:space="preserve">Echange des version : permet que si un des </w:t>
-      </w:r>
-      <w:proofErr w:type="gramStart"/>
-      <w:r>
-        <w:t>collaborateur</w:t>
-      </w:r>
-      <w:proofErr w:type="gramEnd"/>
-      <w:r>
-        <w:t xml:space="preserve"> a perdu les donnée, on peut les récupérer grâce </w:t>
-      </w:r>
-      <w:proofErr w:type="spellStart"/>
-      <w:r>
-        <w:t>a</w:t>
-      </w:r>
-      <w:proofErr w:type="spellEnd"/>
-      <w:r>
-        <w:t xml:space="preserve"> la base de donnée de </w:t>
-      </w:r>
-      <w:proofErr w:type="spellStart"/>
-      <w:r>
-        <w:t>sont</w:t>
-      </w:r>
-      <w:proofErr w:type="spellEnd"/>
-      <w:r>
-        <w:t xml:space="preserve"> </w:t>
-      </w:r>
-      <w:proofErr w:type="spellStart"/>
-      <w:r>
-        <w:t>colègue</w:t>
-      </w:r>
-      <w:proofErr w:type="spellEnd"/>
-      <w:r>
-        <w:t>.</w:t>
-      </w:r>
-    </w:p>
-    <w:p/>
-    <w:p/>
     <w:p>
       <w:pPr>
         <w:autoSpaceDE w:val="0"/>
@@ -242,11 +254,1229 @@
     </w:p>
     <w:p>
       <w:pPr>
-        <w:rPr>
-          <w:lang w:val="en-US"/>
-        </w:rPr>
-      </w:pPr>
-    </w:p>
+        <w:autoSpaceDE w:val="0"/>
+        <w:autoSpaceDN w:val="0"/>
+        <w:adjustRightInd w:val="0"/>
+        <w:spacing w:after="0" w:line="240" w:lineRule="auto"/>
+        <w:rPr>
+          <w:rFonts w:ascii="Lucida Console" w:hAnsi="Lucida Console" w:cs="Lucida Console"/>
+          <w:sz w:val="18"/>
+          <w:szCs w:val="18"/>
+        </w:rPr>
+      </w:pPr>
+      <w:r>
+        <w:rPr>
+          <w:rFonts w:ascii="Lucida Console" w:hAnsi="Lucida Console" w:cs="Lucida Console"/>
+          <w:sz w:val="18"/>
+          <w:szCs w:val="18"/>
+        </w:rPr>
+        <w:t xml:space="preserve">$ git config </w:t>
+      </w:r>
+      <w:r>
+        <w:rPr>
+          <w:rFonts w:ascii="Lucida Console" w:hAnsi="Lucida Console" w:cs="Lucida Console"/>
+          <w:sz w:val="18"/>
+          <w:szCs w:val="18"/>
+        </w:rPr>
+        <w:t>–</w:t>
+      </w:r>
+      <w:r>
+        <w:rPr>
+          <w:rFonts w:ascii="Lucida Console" w:hAnsi="Lucida Console" w:cs="Lucida Console"/>
+          <w:sz w:val="18"/>
+          <w:szCs w:val="18"/>
+        </w:rPr>
+        <w:t>l</w:t>
+      </w:r>
+      <w:r>
+        <w:rPr>
+          <w:rFonts w:ascii="Lucida Console" w:hAnsi="Lucida Console" w:cs="Lucida Console"/>
+          <w:sz w:val="18"/>
+          <w:szCs w:val="18"/>
+        </w:rPr>
+        <w:t xml:space="preserve"> </w:t>
+      </w:r>
+      <w:r>
+        <w:rPr>
+          <w:rFonts w:ascii="Lucida Console" w:hAnsi="Lucida Console" w:cs="Lucida Console"/>
+          <w:sz w:val="18"/>
+          <w:szCs w:val="18"/>
+        </w:rPr>
+        <w:t xml:space="preserve">  (</w:t>
+      </w:r>
+      <w:proofErr w:type="spellStart"/>
+      <w:r>
+        <w:rPr>
+          <w:rFonts w:ascii="Lucida Console" w:hAnsi="Lucida Console" w:cs="Lucida Console"/>
+          <w:sz w:val="18"/>
+          <w:szCs w:val="18"/>
+        </w:rPr>
+        <w:t>verifie</w:t>
+      </w:r>
+      <w:proofErr w:type="spellEnd"/>
+      <w:r>
+        <w:rPr>
+          <w:rFonts w:ascii="Lucida Console" w:hAnsi="Lucida Console" w:cs="Lucida Console"/>
+          <w:sz w:val="18"/>
+          <w:szCs w:val="18"/>
+        </w:rPr>
+        <w:t xml:space="preserve"> le statue</w:t>
+      </w:r>
+      <w:r>
+        <w:rPr>
+          <w:rFonts w:ascii="Lucida Console" w:hAnsi="Lucida Console" w:cs="Lucida Console"/>
+          <w:sz w:val="18"/>
+          <w:szCs w:val="18"/>
+        </w:rPr>
+        <w:t>)</w:t>
+      </w:r>
+    </w:p>
+    <w:p>
+      <w:pPr>
+        <w:autoSpaceDE w:val="0"/>
+        <w:autoSpaceDN w:val="0"/>
+        <w:adjustRightInd w:val="0"/>
+        <w:spacing w:after="0" w:line="240" w:lineRule="auto"/>
+        <w:rPr>
+          <w:rFonts w:ascii="Lucida Console" w:hAnsi="Lucida Console" w:cs="Lucida Console"/>
+          <w:sz w:val="18"/>
+          <w:szCs w:val="18"/>
+        </w:rPr>
+      </w:pPr>
+      <w:r>
+        <w:rPr>
+          <w:rFonts w:ascii="Lucida Console" w:hAnsi="Lucida Console" w:cs="Lucida Console"/>
+          <w:sz w:val="18"/>
+          <w:szCs w:val="18"/>
+        </w:rPr>
+        <w:t xml:space="preserve">$ git </w:t>
+      </w:r>
+      <w:proofErr w:type="spellStart"/>
+      <w:r>
+        <w:rPr>
+          <w:rFonts w:ascii="Lucida Console" w:hAnsi="Lucida Console" w:cs="Lucida Console"/>
+          <w:sz w:val="18"/>
+          <w:szCs w:val="18"/>
+        </w:rPr>
+        <w:t>init</w:t>
+      </w:r>
+      <w:proofErr w:type="spellEnd"/>
+      <w:r>
+        <w:rPr>
+          <w:rFonts w:ascii="Lucida Console" w:hAnsi="Lucida Console" w:cs="Lucida Console"/>
+          <w:sz w:val="18"/>
+          <w:szCs w:val="18"/>
+        </w:rPr>
+        <w:t xml:space="preserve">      (créer un dossier maitre)</w:t>
+      </w:r>
+    </w:p>
+    <w:p>
+      <w:pPr>
+        <w:autoSpaceDE w:val="0"/>
+        <w:autoSpaceDN w:val="0"/>
+        <w:adjustRightInd w:val="0"/>
+        <w:spacing w:after="0" w:line="240" w:lineRule="auto"/>
+        <w:rPr>
+          <w:rFonts w:ascii="Lucida Console" w:hAnsi="Lucida Console" w:cs="Lucida Console"/>
+          <w:sz w:val="18"/>
+          <w:szCs w:val="18"/>
+        </w:rPr>
+      </w:pPr>
+      <w:r>
+        <w:rPr>
+          <w:rFonts w:ascii="Lucida Console" w:hAnsi="Lucida Console" w:cs="Lucida Console"/>
+          <w:sz w:val="18"/>
+          <w:szCs w:val="18"/>
+        </w:rPr>
+        <w:t xml:space="preserve">$ git log   </w:t>
+      </w:r>
+      <w:proofErr w:type="gramStart"/>
+      <w:r>
+        <w:rPr>
+          <w:rFonts w:ascii="Lucida Console" w:hAnsi="Lucida Console" w:cs="Lucida Console"/>
+          <w:sz w:val="18"/>
+          <w:szCs w:val="18"/>
+        </w:rPr>
+        <w:t>( permet</w:t>
+      </w:r>
+      <w:proofErr w:type="gramEnd"/>
+      <w:r>
+        <w:rPr>
+          <w:rFonts w:ascii="Lucida Console" w:hAnsi="Lucida Console" w:cs="Lucida Console"/>
+          <w:sz w:val="18"/>
+          <w:szCs w:val="18"/>
+        </w:rPr>
+        <w:t xml:space="preserve"> d’afficher toute les versions sauvegarder)</w:t>
+      </w:r>
+    </w:p>
+    <w:p>
+      <w:pPr>
+        <w:autoSpaceDE w:val="0"/>
+        <w:autoSpaceDN w:val="0"/>
+        <w:adjustRightInd w:val="0"/>
+        <w:spacing w:after="0" w:line="240" w:lineRule="auto"/>
+        <w:rPr>
+          <w:rFonts w:ascii="Lucida Console" w:hAnsi="Lucida Console" w:cs="Lucida Console"/>
+          <w:sz w:val="18"/>
+          <w:szCs w:val="18"/>
+        </w:rPr>
+      </w:pPr>
+      <w:r>
+        <w:rPr>
+          <w:rFonts w:ascii="Lucida Console" w:hAnsi="Lucida Console" w:cs="Lucida Console"/>
+          <w:sz w:val="18"/>
+          <w:szCs w:val="18"/>
+        </w:rPr>
+        <w:t xml:space="preserve">$ git </w:t>
+      </w:r>
+      <w:proofErr w:type="spellStart"/>
+      <w:r>
+        <w:rPr>
+          <w:rFonts w:ascii="Lucida Console" w:hAnsi="Lucida Console" w:cs="Lucida Console"/>
+          <w:sz w:val="18"/>
+          <w:szCs w:val="18"/>
+        </w:rPr>
+        <w:t>add</w:t>
+      </w:r>
+      <w:proofErr w:type="spellEnd"/>
+      <w:r>
+        <w:rPr>
+          <w:rFonts w:ascii="Lucida Console" w:hAnsi="Lucida Console" w:cs="Lucida Console"/>
+          <w:sz w:val="18"/>
+          <w:szCs w:val="18"/>
+        </w:rPr>
+        <w:t xml:space="preserve"> (fichier) (ajoute un fichier dans </w:t>
+      </w:r>
+      <w:r>
+        <w:rPr>
+          <w:rFonts w:ascii="Lucida Console" w:hAnsi="Lucida Console" w:cs="Lucida Console"/>
+          <w:sz w:val="18"/>
+          <w:szCs w:val="18"/>
+        </w:rPr>
+        <w:t xml:space="preserve">le </w:t>
+      </w:r>
+      <w:proofErr w:type="spellStart"/>
+      <w:r>
+        <w:rPr>
+          <w:rFonts w:ascii="Lucida Console" w:hAnsi="Lucida Console" w:cs="Lucida Console"/>
+          <w:sz w:val="18"/>
+          <w:szCs w:val="18"/>
+        </w:rPr>
+        <w:t>repository</w:t>
+      </w:r>
+      <w:proofErr w:type="spellEnd"/>
+      <w:r>
+        <w:rPr>
+          <w:rFonts w:ascii="Lucida Console" w:hAnsi="Lucida Console" w:cs="Lucida Console"/>
+          <w:sz w:val="18"/>
+          <w:szCs w:val="18"/>
+        </w:rPr>
+        <w:t xml:space="preserve"> pour le prochain commit</w:t>
+      </w:r>
+      <w:r>
+        <w:rPr>
+          <w:rFonts w:ascii="Lucida Console" w:hAnsi="Lucida Console" w:cs="Lucida Console"/>
+          <w:sz w:val="18"/>
+          <w:szCs w:val="18"/>
+        </w:rPr>
+        <w:t>)</w:t>
+      </w:r>
+    </w:p>
+    <w:p>
+      <w:pPr>
+        <w:autoSpaceDE w:val="0"/>
+        <w:autoSpaceDN w:val="0"/>
+        <w:adjustRightInd w:val="0"/>
+        <w:spacing w:after="0" w:line="240" w:lineRule="auto"/>
+        <w:rPr>
+          <w:rFonts w:ascii="Lucida Console" w:hAnsi="Lucida Console" w:cs="Lucida Console"/>
+          <w:sz w:val="18"/>
+          <w:szCs w:val="18"/>
+        </w:rPr>
+      </w:pPr>
+      <w:r>
+        <w:rPr>
+          <w:rFonts w:ascii="Lucida Console" w:hAnsi="Lucida Console" w:cs="Lucida Console"/>
+          <w:sz w:val="18"/>
+          <w:szCs w:val="18"/>
+        </w:rPr>
+        <w:t xml:space="preserve">$ git commit –m ‘’   (créer </w:t>
+      </w:r>
+      <w:r>
+        <w:rPr>
+          <w:rFonts w:ascii="Lucida Console" w:hAnsi="Lucida Console" w:cs="Lucida Console"/>
+          <w:sz w:val="18"/>
+          <w:szCs w:val="18"/>
+        </w:rPr>
+        <w:t xml:space="preserve">un commentaire des fichiers </w:t>
+      </w:r>
+      <w:proofErr w:type="spellStart"/>
+      <w:r>
+        <w:rPr>
+          <w:rFonts w:ascii="Lucida Console" w:hAnsi="Lucida Console" w:cs="Lucida Console"/>
+          <w:sz w:val="18"/>
+          <w:szCs w:val="18"/>
+        </w:rPr>
+        <w:t>selectionner</w:t>
+      </w:r>
+      <w:proofErr w:type="spellEnd"/>
+      <w:r>
+        <w:rPr>
+          <w:rFonts w:ascii="Lucida Console" w:hAnsi="Lucida Console" w:cs="Lucida Console"/>
+          <w:sz w:val="18"/>
+          <w:szCs w:val="18"/>
+        </w:rPr>
+        <w:t>)</w:t>
+      </w:r>
+    </w:p>
+    <w:p>
+      <w:pPr>
+        <w:autoSpaceDE w:val="0"/>
+        <w:autoSpaceDN w:val="0"/>
+        <w:adjustRightInd w:val="0"/>
+        <w:spacing w:after="0" w:line="240" w:lineRule="auto"/>
+        <w:rPr>
+          <w:rFonts w:ascii="Lucida Console" w:hAnsi="Lucida Console" w:cs="Lucida Console"/>
+          <w:sz w:val="18"/>
+          <w:szCs w:val="18"/>
+        </w:rPr>
+      </w:pPr>
+      <w:r>
+        <w:rPr>
+          <w:rFonts w:ascii="Lucida Console" w:hAnsi="Lucida Console" w:cs="Lucida Console"/>
+          <w:sz w:val="18"/>
+          <w:szCs w:val="18"/>
+        </w:rPr>
+        <w:t xml:space="preserve">$ git </w:t>
+      </w:r>
+      <w:proofErr w:type="spellStart"/>
+      <w:r>
+        <w:rPr>
+          <w:rFonts w:ascii="Lucida Console" w:hAnsi="Lucida Console" w:cs="Lucida Console"/>
+          <w:sz w:val="18"/>
+          <w:szCs w:val="18"/>
+        </w:rPr>
+        <w:t>status</w:t>
+      </w:r>
+      <w:proofErr w:type="spellEnd"/>
+      <w:r>
+        <w:rPr>
+          <w:rFonts w:ascii="Lucida Console" w:hAnsi="Lucida Console" w:cs="Lucida Console"/>
+          <w:sz w:val="18"/>
+          <w:szCs w:val="18"/>
+        </w:rPr>
+        <w:t xml:space="preserve">          (regarde l’état des </w:t>
+      </w:r>
+      <w:proofErr w:type="gramStart"/>
+      <w:r>
+        <w:rPr>
+          <w:rFonts w:ascii="Lucida Console" w:hAnsi="Lucida Console" w:cs="Lucida Console"/>
+          <w:sz w:val="18"/>
+          <w:szCs w:val="18"/>
+        </w:rPr>
+        <w:t>fichier</w:t>
+      </w:r>
+      <w:proofErr w:type="gramEnd"/>
+      <w:r>
+        <w:rPr>
+          <w:rFonts w:ascii="Lucida Console" w:hAnsi="Lucida Console" w:cs="Lucida Console"/>
+          <w:sz w:val="18"/>
+          <w:szCs w:val="18"/>
+        </w:rPr>
+        <w:t>, si sa évoluer)</w:t>
+      </w:r>
+    </w:p>
+    <w:p>
+      <w:pPr>
+        <w:rPr>
+          <w:rFonts w:ascii="Lucida Console" w:hAnsi="Lucida Console"/>
+          <w:sz w:val="18"/>
+          <w:szCs w:val="18"/>
+        </w:rPr>
+      </w:pPr>
+      <w:r>
+        <w:rPr>
+          <w:rFonts w:ascii="Lucida Console" w:hAnsi="Lucida Console"/>
+          <w:sz w:val="18"/>
+          <w:szCs w:val="18"/>
+        </w:rPr>
+        <w:t xml:space="preserve">$ git </w:t>
+      </w:r>
+      <w:proofErr w:type="spellStart"/>
+      <w:proofErr w:type="gramStart"/>
+      <w:r>
+        <w:rPr>
+          <w:rFonts w:ascii="Lucida Console" w:hAnsi="Lucida Console"/>
+          <w:sz w:val="18"/>
+          <w:szCs w:val="18"/>
+        </w:rPr>
+        <w:t>add</w:t>
+      </w:r>
+      <w:proofErr w:type="spellEnd"/>
+      <w:r>
+        <w:rPr>
+          <w:rFonts w:ascii="Lucida Console" w:hAnsi="Lucida Console"/>
+          <w:sz w:val="18"/>
+          <w:szCs w:val="18"/>
+        </w:rPr>
+        <w:t xml:space="preserve">  .</w:t>
+      </w:r>
+      <w:proofErr w:type="gramEnd"/>
+      <w:r>
+        <w:rPr>
+          <w:rFonts w:ascii="Lucida Console" w:hAnsi="Lucida Console"/>
+          <w:sz w:val="18"/>
+          <w:szCs w:val="18"/>
+        </w:rPr>
+        <w:t xml:space="preserve">          </w:t>
+      </w:r>
+      <w:r>
+        <w:rPr>
+          <w:rFonts w:ascii="Lucida Console" w:hAnsi="Lucida Console"/>
+          <w:sz w:val="18"/>
+          <w:szCs w:val="18"/>
+        </w:rPr>
+        <w:t>(</w:t>
+      </w:r>
+      <w:proofErr w:type="gramStart"/>
+      <w:r>
+        <w:rPr>
+          <w:rFonts w:ascii="Lucida Console" w:hAnsi="Lucida Console"/>
+          <w:sz w:val="18"/>
+          <w:szCs w:val="18"/>
+        </w:rPr>
+        <w:t>prend</w:t>
+      </w:r>
+      <w:proofErr w:type="gramEnd"/>
+      <w:r>
+        <w:rPr>
+          <w:rFonts w:ascii="Lucida Console" w:hAnsi="Lucida Console"/>
+          <w:sz w:val="18"/>
+          <w:szCs w:val="18"/>
+        </w:rPr>
+        <w:t xml:space="preserve"> tous les fichier du dossier)</w:t>
+      </w:r>
+    </w:p>
+    <w:p>
+      <w:pPr>
+        <w:rPr>
+          <w:rFonts w:ascii="Lucida Console" w:hAnsi="Lucida Console"/>
+          <w:sz w:val="18"/>
+          <w:szCs w:val="18"/>
+        </w:rPr>
+      </w:pPr>
+      <w:r>
+        <w:rPr>
+          <w:rFonts w:ascii="Lucida Console" w:hAnsi="Lucida Console"/>
+          <w:sz w:val="18"/>
+          <w:szCs w:val="18"/>
+        </w:rPr>
+        <w:t xml:space="preserve">$ git </w:t>
+      </w:r>
+      <w:proofErr w:type="spellStart"/>
+      <w:r>
+        <w:rPr>
+          <w:rFonts w:ascii="Lucida Console" w:hAnsi="Lucida Console"/>
+          <w:sz w:val="18"/>
+          <w:szCs w:val="18"/>
+        </w:rPr>
+        <w:t>checkout</w:t>
+      </w:r>
+      <w:proofErr w:type="spellEnd"/>
+      <w:r>
+        <w:rPr>
+          <w:rFonts w:ascii="Lucida Console" w:hAnsi="Lucida Console"/>
+          <w:sz w:val="18"/>
+          <w:szCs w:val="18"/>
+        </w:rPr>
+        <w:t xml:space="preserve">  (</w:t>
+      </w:r>
+      <w:r>
+        <w:rPr>
+          <w:rFonts w:ascii="Lucida Console" w:hAnsi="Lucida Console"/>
+          <w:sz w:val="18"/>
+          <w:szCs w:val="18"/>
+        </w:rPr>
+        <w:t>numéro</w:t>
+      </w:r>
+      <w:r>
+        <w:rPr>
+          <w:rFonts w:ascii="Lucida Console" w:hAnsi="Lucida Console"/>
+          <w:sz w:val="18"/>
+          <w:szCs w:val="18"/>
+        </w:rPr>
+        <w:t xml:space="preserve"> id du commit)</w:t>
+      </w:r>
+      <w:r>
+        <w:rPr>
+          <w:rFonts w:ascii="Lucida Console" w:hAnsi="Lucida Console"/>
+          <w:sz w:val="18"/>
+          <w:szCs w:val="18"/>
+        </w:rPr>
+        <w:t xml:space="preserve">  (cela sélectionne le nouveau point de                        </w:t>
+      </w:r>
+      <w:r>
+        <w:rPr>
+          <w:rFonts w:ascii="Lucida Console" w:hAnsi="Lucida Console"/>
+          <w:sz w:val="18"/>
+          <w:szCs w:val="18"/>
+        </w:rPr>
+        <w:tab/>
+        <w:t xml:space="preserve">                                  départ du projet)</w:t>
+      </w:r>
+      <w:r>
+        <w:rPr>
+          <w:rFonts w:ascii="Lucida Console" w:hAnsi="Lucida Console"/>
+          <w:sz w:val="18"/>
+          <w:szCs w:val="18"/>
+        </w:rPr>
+        <w:t xml:space="preserve"> </w:t>
+      </w:r>
+    </w:p>
+    <w:p>
+      <w:pPr>
+        <w:rPr>
+          <w:rFonts w:ascii="Lucida Console" w:hAnsi="Lucida Console"/>
+          <w:sz w:val="18"/>
+          <w:szCs w:val="18"/>
+        </w:rPr>
+      </w:pPr>
+      <w:r>
+        <w:rPr>
+          <w:rFonts w:ascii="Lucida Console" w:hAnsi="Lucida Console"/>
+          <w:sz w:val="18"/>
+          <w:szCs w:val="18"/>
+        </w:rPr>
+        <w:t xml:space="preserve">$ git </w:t>
+      </w:r>
+      <w:proofErr w:type="spellStart"/>
+      <w:r>
+        <w:rPr>
+          <w:rFonts w:ascii="Lucida Console" w:hAnsi="Lucida Console"/>
+          <w:sz w:val="18"/>
+          <w:szCs w:val="18"/>
+        </w:rPr>
+        <w:t>branch</w:t>
+      </w:r>
+      <w:proofErr w:type="spellEnd"/>
+      <w:r>
+        <w:rPr>
+          <w:rFonts w:ascii="Lucida Console" w:hAnsi="Lucida Console"/>
+          <w:sz w:val="18"/>
+          <w:szCs w:val="18"/>
+        </w:rPr>
+        <w:t xml:space="preserve"> (nom de la branche)</w:t>
+      </w:r>
+      <w:r>
+        <w:rPr>
+          <w:rFonts w:ascii="Lucida Console" w:hAnsi="Lucida Console"/>
+          <w:sz w:val="18"/>
+          <w:szCs w:val="18"/>
+        </w:rPr>
+        <w:t xml:space="preserve">          </w:t>
+      </w:r>
+      <w:r>
+        <w:rPr>
+          <w:rFonts w:ascii="Lucida Console" w:hAnsi="Lucida Console"/>
+          <w:sz w:val="18"/>
+          <w:szCs w:val="18"/>
+        </w:rPr>
+        <w:t>(permet de créer une branche)</w:t>
+      </w:r>
+    </w:p>
+    <w:p>
+      <w:pPr>
+        <w:rPr>
+          <w:rFonts w:ascii="Lucida Console" w:hAnsi="Lucida Console"/>
+          <w:sz w:val="18"/>
+          <w:szCs w:val="18"/>
+        </w:rPr>
+      </w:pPr>
+    </w:p>
+    <w:p>
+      <w:pPr>
+        <w:rPr>
+          <w:rFonts w:ascii="Lucida Console" w:hAnsi="Lucida Console"/>
+          <w:sz w:val="18"/>
+          <w:szCs w:val="18"/>
+        </w:rPr>
+      </w:pPr>
+      <w:r>
+        <w:rPr>
+          <w:rFonts w:ascii="Lucida Console" w:hAnsi="Lucida Console"/>
+          <w:sz w:val="18"/>
+          <w:szCs w:val="18"/>
+        </w:rPr>
+        <w:t xml:space="preserve">On peut </w:t>
+      </w:r>
+      <w:proofErr w:type="spellStart"/>
+      <w:r>
+        <w:rPr>
+          <w:rFonts w:ascii="Lucida Console" w:hAnsi="Lucida Console"/>
+          <w:sz w:val="18"/>
+          <w:szCs w:val="18"/>
+        </w:rPr>
+        <w:t>allors</w:t>
+      </w:r>
+      <w:proofErr w:type="spellEnd"/>
+      <w:r>
+        <w:rPr>
+          <w:rFonts w:ascii="Lucida Console" w:hAnsi="Lucida Console"/>
+          <w:sz w:val="18"/>
+          <w:szCs w:val="18"/>
+        </w:rPr>
+        <w:t xml:space="preserve"> faire $git </w:t>
+      </w:r>
+      <w:proofErr w:type="spellStart"/>
+      <w:proofErr w:type="gramStart"/>
+      <w:r>
+        <w:rPr>
+          <w:rFonts w:ascii="Lucida Console" w:hAnsi="Lucida Console"/>
+          <w:sz w:val="18"/>
+          <w:szCs w:val="18"/>
+        </w:rPr>
+        <w:t>add</w:t>
+      </w:r>
+      <w:proofErr w:type="spellEnd"/>
+      <w:r>
+        <w:rPr>
+          <w:rFonts w:ascii="Lucida Console" w:hAnsi="Lucida Console"/>
+          <w:sz w:val="18"/>
+          <w:szCs w:val="18"/>
+        </w:rPr>
+        <w:t xml:space="preserve"> </w:t>
+      </w:r>
+      <w:r>
+        <w:rPr>
+          <w:rFonts w:ascii="Lucida Console" w:hAnsi="Lucida Console"/>
+          <w:sz w:val="18"/>
+          <w:szCs w:val="18"/>
+        </w:rPr>
+        <w:t>.</w:t>
+      </w:r>
+      <w:proofErr w:type="gramEnd"/>
+      <w:r>
+        <w:rPr>
+          <w:rFonts w:ascii="Lucida Console" w:hAnsi="Lucida Console"/>
+          <w:sz w:val="18"/>
+          <w:szCs w:val="18"/>
+        </w:rPr>
+        <w:t xml:space="preserve">   Et  $git commit</w:t>
+      </w:r>
+      <w:r>
+        <w:rPr>
+          <w:rFonts w:ascii="Lucida Console" w:hAnsi="Lucida Console"/>
+          <w:sz w:val="18"/>
+          <w:szCs w:val="18"/>
+        </w:rPr>
+        <w:t xml:space="preserve"> </w:t>
+      </w:r>
+      <w:r>
+        <w:rPr>
+          <w:rFonts w:ascii="Lucida Console" w:hAnsi="Lucida Console"/>
+          <w:sz w:val="18"/>
+          <w:szCs w:val="18"/>
+        </w:rPr>
+        <w:t>‘’</w:t>
+      </w:r>
+    </w:p>
+    <w:p>
+      <w:pPr>
+        <w:rPr>
+          <w:rFonts w:ascii="Lucida Console" w:hAnsi="Lucida Console"/>
+          <w:sz w:val="18"/>
+          <w:szCs w:val="18"/>
+        </w:rPr>
+      </w:pPr>
+      <w:r>
+        <w:rPr>
+          <w:rFonts w:ascii="Lucida Console" w:hAnsi="Lucida Console"/>
+          <w:sz w:val="18"/>
+          <w:szCs w:val="18"/>
+        </w:rPr>
+        <w:t xml:space="preserve">POUR RAPATRIER LE TRAVAILLE SUR LE MASTER, ON va sur le MASTER et on tire ce que l’on </w:t>
+      </w:r>
+      <w:proofErr w:type="spellStart"/>
+      <w:proofErr w:type="gramStart"/>
+      <w:r>
+        <w:rPr>
+          <w:rFonts w:ascii="Lucida Console" w:hAnsi="Lucida Console"/>
+          <w:sz w:val="18"/>
+          <w:szCs w:val="18"/>
+        </w:rPr>
+        <w:t>veux</w:t>
+      </w:r>
+      <w:proofErr w:type="spellEnd"/>
+      <w:proofErr w:type="gramEnd"/>
+      <w:r>
+        <w:rPr>
+          <w:rFonts w:ascii="Lucida Console" w:hAnsi="Lucida Console"/>
+          <w:sz w:val="18"/>
+          <w:szCs w:val="18"/>
+        </w:rPr>
+        <w:t>.</w:t>
+      </w:r>
+    </w:p>
+    <w:p>
+      <w:pPr>
+        <w:rPr>
+          <w:rFonts w:ascii="Lucida Console" w:hAnsi="Lucida Console"/>
+          <w:sz w:val="18"/>
+          <w:szCs w:val="18"/>
+        </w:rPr>
+      </w:pPr>
+      <w:r>
+        <w:rPr>
+          <w:rFonts w:ascii="Lucida Console" w:hAnsi="Lucida Console"/>
+          <w:sz w:val="18"/>
+          <w:szCs w:val="18"/>
+        </w:rPr>
+        <w:t xml:space="preserve">$git </w:t>
+      </w:r>
+      <w:proofErr w:type="spellStart"/>
+      <w:r>
+        <w:rPr>
+          <w:rFonts w:ascii="Lucida Console" w:hAnsi="Lucida Console"/>
+          <w:sz w:val="18"/>
+          <w:szCs w:val="18"/>
+        </w:rPr>
+        <w:t>checkout</w:t>
+      </w:r>
+      <w:proofErr w:type="spellEnd"/>
+      <w:r>
+        <w:rPr>
+          <w:rFonts w:ascii="Lucida Console" w:hAnsi="Lucida Console"/>
+          <w:sz w:val="18"/>
+          <w:szCs w:val="18"/>
+        </w:rPr>
+        <w:t xml:space="preserve"> (master)   puis </w:t>
+      </w:r>
+      <w:proofErr w:type="spellStart"/>
+      <w:r>
+        <w:rPr>
+          <w:rFonts w:ascii="Lucida Console" w:hAnsi="Lucida Console"/>
+          <w:sz w:val="18"/>
+          <w:szCs w:val="18"/>
+        </w:rPr>
+        <w:t>recuperer</w:t>
+      </w:r>
+      <w:proofErr w:type="spellEnd"/>
+      <w:r>
+        <w:rPr>
+          <w:rFonts w:ascii="Lucida Console" w:hAnsi="Lucida Console"/>
+          <w:sz w:val="18"/>
+          <w:szCs w:val="18"/>
+        </w:rPr>
+        <w:t xml:space="preserve"> </w:t>
+      </w:r>
+      <w:proofErr w:type="gramStart"/>
+      <w:r>
+        <w:rPr>
+          <w:rFonts w:ascii="Lucida Console" w:hAnsi="Lucida Console"/>
+          <w:sz w:val="18"/>
+          <w:szCs w:val="18"/>
+        </w:rPr>
+        <w:t>les info</w:t>
+      </w:r>
+      <w:proofErr w:type="gramEnd"/>
+      <w:r>
+        <w:rPr>
+          <w:rFonts w:ascii="Lucida Console" w:hAnsi="Lucida Console"/>
+          <w:sz w:val="18"/>
+          <w:szCs w:val="18"/>
+        </w:rPr>
+        <w:t xml:space="preserve">  $ git </w:t>
+      </w:r>
+      <w:proofErr w:type="spellStart"/>
+      <w:r>
+        <w:rPr>
+          <w:rFonts w:ascii="Lucida Console" w:hAnsi="Lucida Console"/>
+          <w:sz w:val="18"/>
+          <w:szCs w:val="18"/>
+        </w:rPr>
+        <w:t>merge</w:t>
+      </w:r>
+      <w:proofErr w:type="spellEnd"/>
+      <w:r>
+        <w:rPr>
+          <w:rFonts w:ascii="Lucida Console" w:hAnsi="Lucida Console"/>
+          <w:sz w:val="18"/>
+          <w:szCs w:val="18"/>
+        </w:rPr>
+        <w:t xml:space="preserve"> (nom de la branche ou le </w:t>
+      </w:r>
+      <w:proofErr w:type="spellStart"/>
+      <w:r>
+        <w:rPr>
+          <w:rFonts w:ascii="Lucida Console" w:hAnsi="Lucida Console"/>
+          <w:sz w:val="18"/>
+          <w:szCs w:val="18"/>
+        </w:rPr>
+        <w:t>numero</w:t>
+      </w:r>
+      <w:proofErr w:type="spellEnd"/>
+      <w:r>
+        <w:rPr>
+          <w:rFonts w:ascii="Lucida Console" w:hAnsi="Lucida Console"/>
+          <w:sz w:val="18"/>
+          <w:szCs w:val="18"/>
+        </w:rPr>
+        <w:t xml:space="preserve"> du commit) </w:t>
+      </w:r>
+      <w:r>
+        <w:rPr>
+          <w:rFonts w:ascii="Lucida Console" w:hAnsi="Lucida Console"/>
+          <w:sz w:val="18"/>
+          <w:szCs w:val="18"/>
+        </w:rPr>
+        <w:t xml:space="preserve">                                            </w:t>
+      </w:r>
+    </w:p>
+    <w:p>
+      <w:pPr>
+        <w:rPr>
+          <w:rFonts w:ascii="Lucida Console" w:hAnsi="Lucida Console"/>
+          <w:sz w:val="18"/>
+          <w:szCs w:val="18"/>
+        </w:rPr>
+      </w:pPr>
+    </w:p>
+    <w:p>
+      <w:pPr>
+        <w:autoSpaceDE w:val="0"/>
+        <w:autoSpaceDN w:val="0"/>
+        <w:adjustRightInd w:val="0"/>
+        <w:spacing w:after="0" w:line="240" w:lineRule="auto"/>
+        <w:rPr>
+          <w:rFonts w:ascii="Lucida Console" w:hAnsi="Lucida Console" w:cs="Lucida Console"/>
+          <w:sz w:val="18"/>
+          <w:szCs w:val="18"/>
+        </w:rPr>
+      </w:pPr>
+    </w:p>
+    <w:p>
+      <w:pPr>
+        <w:autoSpaceDE w:val="0"/>
+        <w:autoSpaceDN w:val="0"/>
+        <w:adjustRightInd w:val="0"/>
+        <w:spacing w:after="0" w:line="240" w:lineRule="auto"/>
+        <w:rPr>
+          <w:rFonts w:ascii="Lucida Console" w:hAnsi="Lucida Console" w:cs="Lucida Console"/>
+          <w:sz w:val="18"/>
+          <w:szCs w:val="18"/>
+        </w:rPr>
+      </w:pPr>
+    </w:p>
+    <w:p>
+      <w:pPr>
+        <w:autoSpaceDE w:val="0"/>
+        <w:autoSpaceDN w:val="0"/>
+        <w:adjustRightInd w:val="0"/>
+        <w:spacing w:after="0" w:line="240" w:lineRule="auto"/>
+        <w:rPr>
+          <w:rFonts w:ascii="Lucida Console" w:hAnsi="Lucida Console" w:cs="Lucida Console"/>
+          <w:sz w:val="18"/>
+          <w:szCs w:val="18"/>
+        </w:rPr>
+      </w:pPr>
+    </w:p>
+    <w:p>
+      <w:pPr>
+        <w:autoSpaceDE w:val="0"/>
+        <w:autoSpaceDN w:val="0"/>
+        <w:adjustRightInd w:val="0"/>
+        <w:spacing w:after="0" w:line="240" w:lineRule="auto"/>
+        <w:rPr>
+          <w:rFonts w:asciiTheme="majorHAnsi" w:hAnsiTheme="majorHAnsi" w:cs="Lucida Console"/>
+          <w:sz w:val="18"/>
+          <w:szCs w:val="18"/>
+          <w:lang w:val="en-US"/>
+        </w:rPr>
+      </w:pPr>
+      <w:r>
+        <w:rPr>
+          <w:rFonts w:asciiTheme="majorHAnsi" w:hAnsiTheme="majorHAnsi" w:cs="Lucida Console"/>
+          <w:sz w:val="18"/>
+          <w:szCs w:val="18"/>
+          <w:lang w:val="en-US"/>
+        </w:rPr>
+        <w:t xml:space="preserve">Working directory               </w:t>
+      </w:r>
+      <w:r>
+        <w:rPr>
+          <w:rFonts w:asciiTheme="majorHAnsi" w:hAnsiTheme="majorHAnsi" w:cs="Lucida Console"/>
+          <w:sz w:val="18"/>
+          <w:szCs w:val="18"/>
+          <w:lang w:val="en-US"/>
+        </w:rPr>
+        <w:tab/>
+        <w:t>INDEX</w:t>
+      </w:r>
+      <w:r>
+        <w:rPr>
+          <w:rFonts w:asciiTheme="majorHAnsi" w:hAnsiTheme="majorHAnsi" w:cs="Lucida Console"/>
+          <w:sz w:val="18"/>
+          <w:szCs w:val="18"/>
+          <w:lang w:val="en-US"/>
+        </w:rPr>
+        <w:t xml:space="preserve">                  repository</w:t>
+      </w:r>
+    </w:p>
+    <w:p>
+      <w:pPr>
+        <w:autoSpaceDE w:val="0"/>
+        <w:autoSpaceDN w:val="0"/>
+        <w:adjustRightInd w:val="0"/>
+        <w:spacing w:after="0" w:line="240" w:lineRule="auto"/>
+        <w:rPr>
+          <w:rFonts w:asciiTheme="majorHAnsi" w:hAnsiTheme="majorHAnsi" w:cs="Lucida Console"/>
+          <w:sz w:val="18"/>
+          <w:szCs w:val="18"/>
+          <w:lang w:val="en-US"/>
+        </w:rPr>
+      </w:pPr>
+    </w:p>
+    <w:p>
+      <w:pPr>
+        <w:autoSpaceDE w:val="0"/>
+        <w:autoSpaceDN w:val="0"/>
+        <w:adjustRightInd w:val="0"/>
+        <w:spacing w:after="0" w:line="240" w:lineRule="auto"/>
+        <w:rPr>
+          <w:rFonts w:asciiTheme="majorHAnsi" w:hAnsiTheme="majorHAnsi" w:cs="Lucida Console"/>
+          <w:sz w:val="18"/>
+          <w:szCs w:val="18"/>
+          <w:lang w:val="en-US"/>
+        </w:rPr>
+      </w:pPr>
+      <w:r>
+        <w:rPr>
+          <w:rFonts w:asciiTheme="majorHAnsi" w:hAnsiTheme="majorHAnsi" w:cs="Lucida Console"/>
+          <w:sz w:val="18"/>
+          <w:szCs w:val="18"/>
+          <w:lang w:val="en-US"/>
+        </w:rPr>
+        <w:t xml:space="preserve">Test.html                                               </w:t>
+      </w:r>
+      <w:r>
+        <w:rPr>
+          <w:rFonts w:asciiTheme="majorHAnsi" w:hAnsiTheme="majorHAnsi" w:cs="Lucida Console"/>
+          <w:sz w:val="18"/>
+          <w:szCs w:val="18"/>
+          <w:lang w:val="en-US"/>
+        </w:rPr>
+        <w:t xml:space="preserve">              </w:t>
+      </w:r>
+      <w:r>
+        <w:rPr>
+          <w:rFonts w:asciiTheme="majorHAnsi" w:hAnsiTheme="majorHAnsi" w:cs="Lucida Console"/>
+          <w:sz w:val="18"/>
+          <w:szCs w:val="18"/>
+          <w:lang w:val="en-US"/>
+        </w:rPr>
+        <w:t xml:space="preserve">   none</w:t>
+      </w:r>
+    </w:p>
+    <w:p>
+      <w:pPr>
+        <w:autoSpaceDE w:val="0"/>
+        <w:autoSpaceDN w:val="0"/>
+        <w:adjustRightInd w:val="0"/>
+        <w:spacing w:after="0" w:line="240" w:lineRule="auto"/>
+        <w:rPr>
+          <w:rFonts w:asciiTheme="majorHAnsi" w:hAnsiTheme="majorHAnsi" w:cs="Lucida Console"/>
+          <w:sz w:val="18"/>
+          <w:szCs w:val="18"/>
+          <w:lang w:val="en-US"/>
+        </w:rPr>
+      </w:pPr>
+      <w:r>
+        <w:rPr>
+          <w:rFonts w:asciiTheme="majorHAnsi" w:hAnsiTheme="majorHAnsi" w:cs="Lucida Console"/>
+          <w:sz w:val="18"/>
+          <w:szCs w:val="18"/>
+          <w:lang w:val="en-US"/>
+        </w:rPr>
+        <w:tab/>
+      </w:r>
+      <w:r>
+        <w:rPr>
+          <w:rFonts w:asciiTheme="majorHAnsi" w:hAnsiTheme="majorHAnsi" w:cs="Lucida Console"/>
+          <w:sz w:val="18"/>
+          <w:szCs w:val="18"/>
+          <w:lang w:val="en-US"/>
+        </w:rPr>
+        <w:tab/>
+      </w:r>
+      <w:r>
+        <w:rPr>
+          <w:rFonts w:asciiTheme="majorHAnsi" w:hAnsiTheme="majorHAnsi" w:cs="Lucida Console"/>
+          <w:sz w:val="18"/>
+          <w:szCs w:val="18"/>
+          <w:lang w:val="en-US"/>
+        </w:rPr>
+        <w:tab/>
+        <w:t xml:space="preserve">      </w:t>
+      </w:r>
+      <w:r>
+        <w:rPr>
+          <w:rFonts w:asciiTheme="majorHAnsi" w:hAnsiTheme="majorHAnsi" w:cs="Lucida Console"/>
+          <w:sz w:val="18"/>
+          <w:szCs w:val="18"/>
+          <w:lang w:val="en-US"/>
+        </w:rPr>
+        <w:t xml:space="preserve">               </w:t>
+      </w:r>
+      <w:r>
+        <w:rPr>
+          <w:rFonts w:asciiTheme="majorHAnsi" w:hAnsiTheme="majorHAnsi" w:cs="Lucida Console"/>
+          <w:sz w:val="18"/>
+          <w:szCs w:val="18"/>
+          <w:lang w:val="en-US"/>
+        </w:rPr>
+        <w:t xml:space="preserve">        Test.html</w:t>
+      </w:r>
+    </w:p>
+    <w:p>
+      <w:pPr>
+        <w:autoSpaceDE w:val="0"/>
+        <w:autoSpaceDN w:val="0"/>
+        <w:adjustRightInd w:val="0"/>
+        <w:spacing w:after="0" w:line="240" w:lineRule="auto"/>
+        <w:rPr>
+          <w:rFonts w:ascii="Lucida Console" w:hAnsi="Lucida Console" w:cs="Lucida Console"/>
+          <w:sz w:val="18"/>
+          <w:szCs w:val="18"/>
+          <w:lang w:val="en-US"/>
+        </w:rPr>
+      </w:pPr>
+    </w:p>
+    <w:p>
+      <w:pPr>
+        <w:autoSpaceDE w:val="0"/>
+        <w:autoSpaceDN w:val="0"/>
+        <w:adjustRightInd w:val="0"/>
+        <w:spacing w:after="0" w:line="240" w:lineRule="auto"/>
+        <w:rPr>
+          <w:rFonts w:ascii="Lucida Console" w:hAnsi="Lucida Console" w:cs="Lucida Console"/>
+          <w:sz w:val="18"/>
+          <w:szCs w:val="18"/>
+          <w:lang w:val="en-US"/>
+        </w:rPr>
+      </w:pPr>
+    </w:p>
+    <w:p>
+      <w:pPr>
+        <w:autoSpaceDE w:val="0"/>
+        <w:autoSpaceDN w:val="0"/>
+        <w:adjustRightInd w:val="0"/>
+        <w:spacing w:after="0" w:line="240" w:lineRule="auto"/>
+        <w:rPr>
+          <w:rFonts w:asciiTheme="majorHAnsi" w:hAnsiTheme="majorHAnsi" w:cs="Lucida Console"/>
+        </w:rPr>
+      </w:pPr>
+      <w:r>
+        <w:rPr>
+          <w:rFonts w:asciiTheme="majorHAnsi" w:hAnsiTheme="majorHAnsi" w:cs="Lucida Console"/>
+        </w:rPr>
+        <w:t xml:space="preserve">INDEX: zone qui garde en </w:t>
+      </w:r>
+      <w:r>
+        <w:rPr>
+          <w:rFonts w:asciiTheme="majorHAnsi" w:hAnsiTheme="majorHAnsi" w:cs="Lucida Console"/>
+        </w:rPr>
+        <w:t xml:space="preserve">mémoire les </w:t>
+      </w:r>
+      <w:proofErr w:type="spellStart"/>
+      <w:r>
+        <w:rPr>
+          <w:rFonts w:asciiTheme="majorHAnsi" w:hAnsiTheme="majorHAnsi" w:cs="Lucida Console"/>
+        </w:rPr>
+        <w:t>lesd</w:t>
+      </w:r>
+      <w:proofErr w:type="spellEnd"/>
+      <w:r>
+        <w:rPr>
+          <w:rFonts w:asciiTheme="majorHAnsi" w:hAnsiTheme="majorHAnsi" w:cs="Lucida Console"/>
+        </w:rPr>
+        <w:t xml:space="preserve"> fichier </w:t>
+      </w:r>
+      <w:proofErr w:type="spellStart"/>
+      <w:r>
+        <w:rPr>
+          <w:rFonts w:asciiTheme="majorHAnsi" w:hAnsiTheme="majorHAnsi" w:cs="Lucida Console"/>
+        </w:rPr>
+        <w:t>inserer</w:t>
+      </w:r>
+      <w:proofErr w:type="spellEnd"/>
+      <w:r>
+        <w:rPr>
+          <w:rFonts w:asciiTheme="majorHAnsi" w:hAnsiTheme="majorHAnsi" w:cs="Lucida Console"/>
+        </w:rPr>
+        <w:t xml:space="preserve"> avec git </w:t>
+      </w:r>
+      <w:proofErr w:type="spellStart"/>
+      <w:r>
+        <w:rPr>
+          <w:rFonts w:asciiTheme="majorHAnsi" w:hAnsiTheme="majorHAnsi" w:cs="Lucida Console"/>
+        </w:rPr>
+        <w:t>add</w:t>
+      </w:r>
+      <w:proofErr w:type="spellEnd"/>
+    </w:p>
+    <w:p>
+      <w:pPr>
+        <w:autoSpaceDE w:val="0"/>
+        <w:autoSpaceDN w:val="0"/>
+        <w:adjustRightInd w:val="0"/>
+        <w:spacing w:after="0" w:line="240" w:lineRule="auto"/>
+        <w:rPr>
+          <w:rFonts w:asciiTheme="majorHAnsi" w:hAnsiTheme="majorHAnsi" w:cs="Lucida Console"/>
+        </w:rPr>
+      </w:pPr>
+    </w:p>
+    <w:p>
+      <w:pPr>
+        <w:autoSpaceDE w:val="0"/>
+        <w:autoSpaceDN w:val="0"/>
+        <w:adjustRightInd w:val="0"/>
+        <w:spacing w:after="0" w:line="240" w:lineRule="auto"/>
+        <w:rPr>
+          <w:rFonts w:asciiTheme="majorHAnsi" w:hAnsiTheme="majorHAnsi" w:cs="Lucida Console"/>
+        </w:rPr>
+      </w:pPr>
+      <w:r>
+        <w:rPr>
+          <w:rFonts w:asciiTheme="majorHAnsi" w:hAnsiTheme="majorHAnsi" w:cs="Lucida Console"/>
+        </w:rPr>
+        <w:t xml:space="preserve">VOIR </w:t>
+      </w:r>
+      <w:proofErr w:type="gramStart"/>
+      <w:r>
+        <w:rPr>
+          <w:rFonts w:asciiTheme="majorHAnsi" w:hAnsiTheme="majorHAnsi" w:cs="Lucida Console"/>
+        </w:rPr>
+        <w:t>les commande</w:t>
+      </w:r>
+      <w:proofErr w:type="gramEnd"/>
+      <w:r>
+        <w:rPr>
+          <w:rFonts w:asciiTheme="majorHAnsi" w:hAnsiTheme="majorHAnsi" w:cs="Lucida Console"/>
+        </w:rPr>
+        <w:t xml:space="preserve"> « </w:t>
+      </w:r>
+      <w:r>
+        <w:rPr>
+          <w:rFonts w:asciiTheme="majorHAnsi" w:hAnsiTheme="majorHAnsi" w:cs="Lucida Console"/>
+        </w:rPr>
+        <w:t>Vi</w:t>
+      </w:r>
+      <w:r>
+        <w:rPr>
+          <w:rFonts w:asciiTheme="majorHAnsi" w:hAnsiTheme="majorHAnsi" w:cs="Lucida Console"/>
+        </w:rPr>
+        <w:t xml:space="preserve"> » de chez </w:t>
+      </w:r>
+      <w:proofErr w:type="spellStart"/>
+      <w:r>
+        <w:rPr>
+          <w:rFonts w:asciiTheme="majorHAnsi" w:hAnsiTheme="majorHAnsi" w:cs="Lucida Console"/>
+        </w:rPr>
+        <w:t>unix</w:t>
+      </w:r>
+      <w:proofErr w:type="spellEnd"/>
+    </w:p>
+    <w:p/>
+    <w:p>
+      <w:r>
+        <w:t xml:space="preserve"> </w:t>
+      </w:r>
+      <w:r>
+        <w:t xml:space="preserve">Exemple :$ git mv test.html(le fichier a </w:t>
+      </w:r>
+      <w:proofErr w:type="spellStart"/>
+      <w:r>
+        <w:t>deplacer</w:t>
+      </w:r>
+      <w:proofErr w:type="spellEnd"/>
+      <w:r>
+        <w:t xml:space="preserve"> ou à changer) </w:t>
+      </w:r>
+      <w:proofErr w:type="gramStart"/>
+      <w:r>
+        <w:t>test2.html(</w:t>
+      </w:r>
+      <w:proofErr w:type="gramEnd"/>
+      <w:r>
+        <w:t xml:space="preserve">je renomme au </w:t>
+      </w:r>
+      <w:proofErr w:type="spellStart"/>
+      <w:r>
+        <w:t>meme</w:t>
+      </w:r>
+      <w:proofErr w:type="spellEnd"/>
+      <w:r>
+        <w:t xml:space="preserve"> endroit)</w:t>
+      </w:r>
+    </w:p>
+    <w:p>
+      <w:r>
+        <w:tab/>
+        <w:t xml:space="preserve">   </w:t>
+      </w:r>
+      <w:r>
+        <w:t xml:space="preserve">:$ </w:t>
+      </w:r>
+      <w:proofErr w:type="gramStart"/>
+      <w:r>
+        <w:t>git</w:t>
+      </w:r>
+      <w:proofErr w:type="gramEnd"/>
+      <w:r>
+        <w:t xml:space="preserve"> mv test.html(le fichier a</w:t>
+      </w:r>
+      <w:r>
+        <w:t xml:space="preserve"> </w:t>
+      </w:r>
+      <w:proofErr w:type="spellStart"/>
+      <w:r>
+        <w:t>deplacer</w:t>
+      </w:r>
+      <w:proofErr w:type="spellEnd"/>
+      <w:r>
+        <w:t xml:space="preserve"> ou à changer) ./rep1/test.html </w:t>
+      </w:r>
+      <w:r>
+        <w:t xml:space="preserve">(je renomme </w:t>
+      </w:r>
+      <w:r>
+        <w:t xml:space="preserve">à un endroit </w:t>
+      </w:r>
+      <w:proofErr w:type="spellStart"/>
+      <w:r>
+        <w:t>diferent</w:t>
+      </w:r>
+      <w:proofErr w:type="spellEnd"/>
+      <w:r>
+        <w:t>)</w:t>
+      </w:r>
+    </w:p>
+    <w:p/>
+    <w:p/>
+    <w:p/>
+    <w:p>
+      <w:r>
+        <w:lastRenderedPageBreak/>
+        <w:t>LES TAG :</w:t>
+      </w:r>
+    </w:p>
+    <w:p>
+      <w:r>
+        <w:t>$ git tag –a (nom du tag) –m (message)</w:t>
+      </w:r>
+    </w:p>
+    <w:p/>
+    <w:p/>
     <w:sectPr>
       <w:pgSz w:w="11906" w:h="16838"/>
       <w:pgMar w:top="1417" w:right="1417" w:bottom="1417" w:left="1417" w:header="708" w:footer="708" w:gutter="0"/>

</xml_diff>